<commit_message>
Data Structures and inital functional Specs
</commit_message>
<xml_diff>
--- a/documentation/milestone1/03_datastructure.docx
+++ b/documentation/milestone1/03_datastructure.docx
@@ -1,49 +1,610 @@
 
 <file path=word/document.xml><?xml version="1.0" encoding="utf-8"?>
-<w:document xmlns:wpc="http://schemas.microsoft.com/office/word/2010/wordprocessingCanvas" xmlns:cx="http://schemas.microsoft.com/office/drawing/2014/chartex" xmlns:cx1="http://schemas.microsoft.com/office/drawing/2015/9/8/chartex" xmlns:cx2="http://schemas.microsoft.com/office/drawing/2015/10/21/chartex" xmlns:cx3="http://schemas.microsoft.com/office/drawing/2016/5/9/chartex" xmlns:cx4="http://schemas.microsoft.com/office/drawing/2016/5/10/chartex" xmlns:cx5="http://schemas.microsoft.com/office/drawing/2016/5/11/chartex" xmlns:mc="http://schemas.openxmlformats.org/markup-compatibility/2006" xmlns:o="urn:schemas-microsoft-com:office:office" xmlns:r="http://schemas.openxmlformats.org/officeDocument/2006/relationships" xmlns:m="http://schemas.openxmlformats.org/officeDocument/2006/math" xmlns:v="urn:schemas-microsoft-com:vml" xmlns:wp14="http://schemas.microsoft.com/office/word/2010/wordprocessingDrawing" xmlns:wp="http://schemas.openxmlformats.org/drawingml/2006/wordprocessingDrawing" xmlns:w10="urn:schemas-microsoft-com:office:word" xmlns:w="http://schemas.openxmlformats.org/wordprocessingml/2006/main" xmlns:w14="http://schemas.microsoft.com/office/word/2010/wordml" xmlns:w15="http://schemas.microsoft.com/office/word/2012/wordml" xmlns:w16se="http://schemas.microsoft.com/office/word/2015/wordml/symex" xmlns:wpg="http://schemas.microsoft.com/office/word/2010/wordprocessingGroup" xmlns:wpi="http://schemas.microsoft.com/office/word/2010/wordprocessingInk" xmlns:wne="http://schemas.microsoft.com/office/word/2006/wordml" xmlns:wps="http://schemas.microsoft.com/office/word/2010/wordprocessingShape" mc:Ignorable="w14 w15 w16se wp14">
+<w:document xmlns:o="urn:schemas-microsoft-com:office:office" xmlns:r="http://schemas.openxmlformats.org/officeDocument/2006/relationships" xmlns:v="urn:schemas-microsoft-com:vml" xmlns:w="http://schemas.openxmlformats.org/wordprocessingml/2006/main" xmlns:w10="urn:schemas-microsoft-com:office:word" xmlns:wp="http://schemas.openxmlformats.org/drawingml/2006/wordprocessingDrawing" xmlns:wps="http://schemas.microsoft.com/office/word/2010/wordprocessingShape" xmlns:wpg="http://schemas.microsoft.com/office/word/2010/wordprocessingGroup" xmlns:mc="http://schemas.openxmlformats.org/markup-compatibility/2006" xmlns:wp14="http://schemas.microsoft.com/office/word/2010/wordprocessingDrawing" xmlns:w14="http://schemas.microsoft.com/office/word/2010/wordml" mc:Ignorable="w14 wp14">
   <w:body>
     <w:p>
-      <w:bookmarkStart w:id="0" w:name="_GoBack"/>
-      <w:bookmarkEnd w:id="0"/>
+      <w:pPr>
+        <w:pStyle w:val="Title"/>
+        <w:spacing w:before="240" w:after="120"/>
+        <w:rPr/>
+      </w:pPr>
+      <w:r>
+        <w:rPr/>
+        <w:t>3. Data Definition</w:t>
+      </w:r>
+    </w:p>
+    <w:p>
+      <w:pPr>
+        <w:pStyle w:val="TextBody"/>
+        <w:rPr/>
+      </w:pPr>
+      <w:r>
+        <w:rPr/>
+        <w:t xml:space="preserve">This section does describe terms, which will be used in the further development process of project </w:t>
+      </w:r>
+      <w:r>
+        <w:rPr>
+          <w:i/>
+          <w:iCs/>
+        </w:rPr>
+        <w:t xml:space="preserve">fuldaflats.de </w:t>
+      </w:r>
+      <w:r>
+        <w:rPr/>
+        <w:t>. These terms will be extended with more implementation details as the development goes on.</w:t>
+      </w:r>
+    </w:p>
+    <w:p>
+      <w:pPr>
+        <w:pStyle w:val="TextBody"/>
+        <w:rPr/>
+      </w:pPr>
+      <w:r>
+        <w:rPr/>
+      </w:r>
+    </w:p>
+    <w:p>
+      <w:pPr>
+        <w:pStyle w:val="Normal"/>
+        <w:rPr/>
+      </w:pPr>
+      <w:r>
+        <w:rPr/>
+        <w:t>Name: Appartement</w:t>
+      </w:r>
+    </w:p>
+    <w:p>
+      <w:pPr>
+        <w:pStyle w:val="Normal"/>
+        <w:rPr/>
+      </w:pPr>
+      <w:r>
+        <w:rPr/>
+        <w:t xml:space="preserve">Meaning: The appartement is the main object of fuldaflats.de. </w:t>
+      </w:r>
+    </w:p>
+    <w:p>
+      <w:pPr>
+        <w:pStyle w:val="Normal"/>
+        <w:rPr/>
+      </w:pPr>
+      <w:r>
+        <w:rPr/>
+        <w:t>Usage: An appartement is used as a trade object between users. It can be rent, bought or sold. Anyone can offer, rent or buy an appartement. In Addition a certain room can be rent or offered too.</w:t>
+      </w:r>
+    </w:p>
+    <w:p>
+      <w:pPr>
+        <w:pStyle w:val="Normal"/>
+        <w:rPr/>
+      </w:pPr>
+      <w:r>
+        <w:rPr/>
+      </w:r>
+    </w:p>
+    <w:p>
+      <w:pPr>
+        <w:pStyle w:val="Normal"/>
+        <w:rPr/>
+      </w:pPr>
+      <w:r>
+        <w:rPr/>
+        <w:t>Name: User</w:t>
+      </w:r>
+    </w:p>
+    <w:p>
+      <w:pPr>
+        <w:pStyle w:val="Normal"/>
+        <w:rPr/>
+      </w:pPr>
+      <w:r>
+        <w:rPr/>
+        <w:t>Meaning: A user is a human, which interacts with this application.</w:t>
+      </w:r>
+    </w:p>
+    <w:p>
+      <w:pPr>
+        <w:pStyle w:val="Normal"/>
+        <w:rPr/>
+      </w:pPr>
+      <w:r>
+        <w:rPr/>
+        <w:t>Usage: The user will be used with many other terms. Like the appartement, the user can be the new owner or the seller of it.</w:t>
+      </w:r>
+    </w:p>
+    <w:p>
+      <w:pPr>
+        <w:pStyle w:val="Normal"/>
+        <w:rPr/>
+      </w:pPr>
+      <w:r>
+        <w:rPr/>
+      </w:r>
+    </w:p>
+    <w:p>
+      <w:pPr>
+        <w:pStyle w:val="Normal"/>
+        <w:rPr/>
+      </w:pPr>
+      <w:r>
+        <w:rPr/>
+        <w:t>Name: User Details</w:t>
+      </w:r>
+    </w:p>
+    <w:p>
+      <w:pPr>
+        <w:pStyle w:val="Normal"/>
+        <w:rPr/>
+      </w:pPr>
+      <w:r>
+        <w:rPr/>
+        <w:t xml:space="preserve">Meaning: This term is needed to describe a user. </w:t>
+      </w:r>
+    </w:p>
+    <w:p>
+      <w:pPr>
+        <w:pStyle w:val="Normal"/>
+        <w:rPr/>
+      </w:pPr>
+      <w:r>
+        <w:rPr/>
+        <w:t>Usage: This term describes properties of an user. A property is e.g. the name or the E-Mail address of the user.</w:t>
+      </w:r>
+    </w:p>
+    <w:p>
+      <w:pPr>
+        <w:pStyle w:val="Normal"/>
+        <w:rPr/>
+      </w:pPr>
+      <w:r>
+        <w:rPr/>
+      </w:r>
+    </w:p>
+    <w:p>
+      <w:pPr>
+        <w:pStyle w:val="Normal"/>
+        <w:rPr/>
+      </w:pPr>
+      <w:r>
+        <w:rPr/>
+        <w:t>Name: Attachements</w:t>
+      </w:r>
+    </w:p>
+    <w:p>
+      <w:pPr>
+        <w:pStyle w:val="Normal"/>
+        <w:rPr/>
+      </w:pPr>
+      <w:r>
+        <w:rPr/>
+        <w:t>Meaning: A user should be able to make a better idea of the appartement.</w:t>
+      </w:r>
+    </w:p>
+    <w:p>
+      <w:pPr>
+        <w:pStyle w:val="Normal"/>
+        <w:rPr/>
+      </w:pPr>
+      <w:r>
+        <w:rPr/>
+        <w:t>Usage: An attachment is attached to the offer and can be an image of the appartement or a building plan.</w:t>
+      </w:r>
+    </w:p>
+    <w:p>
+      <w:pPr>
+        <w:pStyle w:val="Normal"/>
+        <w:rPr/>
+      </w:pPr>
+      <w:r>
+        <w:rPr/>
+      </w:r>
+    </w:p>
+    <w:p>
+      <w:pPr>
+        <w:pStyle w:val="Normal"/>
+        <w:rPr/>
+      </w:pPr>
+      <w:r>
+        <w:rPr/>
+        <w:t>Name: Rating</w:t>
+      </w:r>
+    </w:p>
+    <w:p>
+      <w:pPr>
+        <w:pStyle w:val="Normal"/>
+        <w:rPr/>
+      </w:pPr>
+      <w:r>
+        <w:rPr/>
+        <w:t>Meaning: To make a decision for an user easier, there should be some kind of rating.</w:t>
+      </w:r>
+    </w:p>
+    <w:p>
+      <w:pPr>
+        <w:pStyle w:val="Normal"/>
+        <w:rPr/>
+      </w:pPr>
+      <w:r>
+        <w:rPr/>
+        <w:t>Usage: Every user can rate the owner of the appartement with a number of zero up to 5 stars.</w:t>
+      </w:r>
+    </w:p>
+    <w:p>
+      <w:pPr>
+        <w:pStyle w:val="Normal"/>
+        <w:rPr/>
+      </w:pPr>
+      <w:r>
+        <w:rPr/>
+      </w:r>
+    </w:p>
+    <w:p>
+      <w:pPr>
+        <w:pStyle w:val="Normal"/>
+        <w:rPr/>
+      </w:pPr>
+      <w:r>
+        <w:rPr/>
+        <w:t>Name: Comments</w:t>
+      </w:r>
+    </w:p>
+    <w:p>
+      <w:pPr>
+        <w:pStyle w:val="Normal"/>
+        <w:rPr/>
+      </w:pPr>
+      <w:r>
+        <w:rPr/>
+        <w:t>Meaning: User should express their feelings regarding issues like the appartement.</w:t>
+      </w:r>
+    </w:p>
+    <w:p>
+      <w:pPr>
+        <w:pStyle w:val="Normal"/>
+        <w:rPr/>
+      </w:pPr>
+      <w:r>
+        <w:rPr/>
+        <w:t>Usage: user can write a small text beneath an appartement offer or users profile.</w:t>
+      </w:r>
+    </w:p>
+    <w:p>
+      <w:pPr>
+        <w:pStyle w:val="Normal"/>
+        <w:rPr/>
+      </w:pPr>
+      <w:r>
+        <w:rPr/>
+      </w:r>
+    </w:p>
+    <w:p>
+      <w:pPr>
+        <w:pStyle w:val="Normal"/>
+        <w:rPr/>
+      </w:pPr>
+      <w:r>
+        <w:rPr/>
+      </w:r>
+    </w:p>
+    <w:p>
+      <w:pPr>
+        <w:pStyle w:val="Normal"/>
+        <w:rPr/>
+      </w:pPr>
+      <w:r>
+        <w:rPr/>
+        <w:t>Name: Offer</w:t>
+      </w:r>
+    </w:p>
+    <w:p>
+      <w:pPr>
+        <w:pStyle w:val="Normal"/>
+        <w:rPr/>
+      </w:pPr>
+      <w:r>
+        <w:rPr/>
+        <w:t>Meaning: The main object of this application(the appartement) , attachements, comments, rating and the owner should be grouped into one object.</w:t>
+      </w:r>
+    </w:p>
+    <w:p>
+      <w:pPr>
+        <w:pStyle w:val="Normal"/>
+        <w:rPr/>
+      </w:pPr>
+      <w:r>
+        <w:rPr/>
+        <w:t>Usage: An offer gets one page, which will be used to display the above mentioned objects.</w:t>
+      </w:r>
+    </w:p>
+    <w:p>
+      <w:pPr>
+        <w:pStyle w:val="Normal"/>
+        <w:rPr/>
+      </w:pPr>
+      <w:r>
+        <w:rPr/>
+      </w:r>
+    </w:p>
+    <w:p>
+      <w:pPr>
+        <w:pStyle w:val="Normal"/>
+        <w:rPr/>
+      </w:pPr>
+      <w:r>
+        <w:rPr/>
+        <w:t>Name: Owner</w:t>
+      </w:r>
+    </w:p>
+    <w:p>
+      <w:pPr>
+        <w:pStyle w:val="Normal"/>
+        <w:rPr/>
+      </w:pPr>
+      <w:r>
+        <w:rPr/>
+        <w:t>Meaning: describes the user which owns an appartement and offers it</w:t>
+      </w:r>
+    </w:p>
+    <w:p>
+      <w:pPr>
+        <w:pStyle w:val="Normal"/>
+        <w:rPr/>
+      </w:pPr>
+      <w:r>
+        <w:rPr/>
+        <w:t>Usage: A trade will be made between an owner and a buyer</w:t>
+      </w:r>
+    </w:p>
+    <w:p>
+      <w:pPr>
+        <w:pStyle w:val="Normal"/>
+        <w:rPr/>
+      </w:pPr>
+      <w:r>
+        <w:rPr/>
+      </w:r>
+    </w:p>
+    <w:p>
+      <w:pPr>
+        <w:pStyle w:val="Normal"/>
+        <w:rPr/>
+      </w:pPr>
+      <w:r>
+        <w:rPr/>
+        <w:t>Name: Buyer</w:t>
+      </w:r>
+    </w:p>
+    <w:p>
+      <w:pPr>
+        <w:pStyle w:val="Normal"/>
+        <w:rPr/>
+      </w:pPr>
+      <w:r>
+        <w:rPr/>
+        <w:t>Meaning: describes the user who buys/rents an appartement</w:t>
+      </w:r>
+    </w:p>
+    <w:p>
+      <w:pPr>
+        <w:pStyle w:val="Normal"/>
+        <w:rPr/>
+      </w:pPr>
+      <w:r>
+        <w:rPr/>
+        <w:t>Usage: A trade will be made between an owner and a buyer</w:t>
+      </w:r>
+    </w:p>
+    <w:p>
+      <w:pPr>
+        <w:pStyle w:val="Normal"/>
+        <w:rPr/>
+      </w:pPr>
+      <w:r>
+        <w:rPr/>
+      </w:r>
+    </w:p>
+    <w:p>
+      <w:pPr>
+        <w:pStyle w:val="Normal"/>
+        <w:rPr/>
+      </w:pPr>
+      <w:r>
+        <w:rPr/>
+        <w:t>(</w:t>
+      </w:r>
+      <w:r>
+        <w:rPr/>
+        <w:t>Name: Trade</w:t>
+      </w:r>
+    </w:p>
+    <w:p>
+      <w:pPr>
+        <w:pStyle w:val="Normal"/>
+        <w:rPr/>
+      </w:pPr>
+      <w:r>
+        <w:rPr/>
+        <w:t>Meaning: An offer can end in a trade, where the buyer gets the appartement to buy/rent.</w:t>
+      </w:r>
+    </w:p>
+    <w:p>
+      <w:pPr>
+        <w:pStyle w:val="Normal"/>
+        <w:rPr/>
+      </w:pPr>
+      <w:r>
+        <w:rPr/>
+        <w:t>Usage: When a owner accepts the buyer, a trade should be established and the offer ends.</w:t>
+      </w:r>
+      <w:r>
+        <w:rPr/>
+        <w:t>)</w:t>
+      </w:r>
+    </w:p>
+    <w:p>
+      <w:pPr>
+        <w:pStyle w:val="Normal"/>
+        <w:rPr/>
+      </w:pPr>
+      <w:r>
+        <w:rPr/>
+      </w:r>
+    </w:p>
+    <w:p>
+      <w:pPr>
+        <w:pStyle w:val="Normal"/>
+        <w:rPr/>
+      </w:pPr>
+      <w:r>
+        <w:rPr/>
+        <w:t>Name: Message</w:t>
+      </w:r>
+    </w:p>
+    <w:p>
+      <w:pPr>
+        <w:pStyle w:val="Normal"/>
+        <w:rPr/>
+      </w:pPr>
+      <w:r>
+        <w:rPr/>
+        <w:t>Meaning: Users should be able to communicate</w:t>
+      </w:r>
+    </w:p>
+    <w:p>
+      <w:pPr>
+        <w:pStyle w:val="Normal"/>
+        <w:spacing w:before="0" w:after="160"/>
+        <w:rPr/>
+      </w:pPr>
+      <w:r>
+        <w:rPr/>
+        <w:t>Usage: A user can send an E-Mail to another user.</w:t>
+      </w:r>
+    </w:p>
+    <w:p>
+      <w:pPr>
+        <w:pStyle w:val="Normal"/>
+        <w:spacing w:before="0" w:after="160"/>
+        <w:rPr/>
+      </w:pPr>
+      <w:r>
+        <w:rPr/>
+      </w:r>
+    </w:p>
+    <w:p>
+      <w:pPr>
+        <w:pStyle w:val="Normal"/>
+        <w:spacing w:before="0" w:after="160"/>
+        <w:rPr/>
+      </w:pPr>
+      <w:r>
+        <w:rPr/>
+        <w:t>Name: Account</w:t>
+      </w:r>
+    </w:p>
+    <w:p>
+      <w:pPr>
+        <w:pStyle w:val="Normal"/>
+        <w:spacing w:before="0" w:after="160"/>
+        <w:rPr/>
+      </w:pPr>
+      <w:r>
+        <w:rPr/>
+        <w:t>Meaning: The application needs an authorization process verify the users</w:t>
+      </w:r>
+    </w:p>
+    <w:p>
+      <w:pPr>
+        <w:pStyle w:val="Normal"/>
+        <w:spacing w:before="0" w:after="160"/>
+        <w:rPr/>
+      </w:pPr>
+      <w:r>
+        <w:rPr/>
+        <w:t xml:space="preserve">Usage: A user creates an account with his E-Mail Address and a password.  The user has to verify himself with the password as he wants to login into his account. </w:t>
+      </w:r>
+    </w:p>
+    <w:p>
+      <w:pPr>
+        <w:pStyle w:val="Normal"/>
+        <w:spacing w:before="0" w:after="160"/>
+        <w:rPr/>
+      </w:pPr>
+      <w:r>
+        <w:rPr/>
+      </w:r>
+    </w:p>
+    <w:p>
+      <w:pPr>
+        <w:pStyle w:val="Normal"/>
+        <w:spacing w:before="0" w:after="160"/>
+        <w:rPr/>
+      </w:pPr>
+      <w:r>
+        <w:rPr/>
+        <w:t>Name: Advertisement</w:t>
+      </w:r>
+    </w:p>
+    <w:p>
+      <w:pPr>
+        <w:pStyle w:val="Normal"/>
+        <w:spacing w:before="0" w:after="160"/>
+        <w:rPr/>
+      </w:pPr>
+      <w:r>
+        <w:rPr/>
+        <w:t>Meaning: source of income</w:t>
+      </w:r>
+    </w:p>
+    <w:p>
+      <w:pPr>
+        <w:pStyle w:val="Normal"/>
+        <w:spacing w:before="0" w:after="160"/>
+        <w:rPr/>
+      </w:pPr>
+      <w:r>
+        <w:rPr/>
+        <w:t>Usage: Ads can be placed  in various location on the webpage</w:t>
+      </w:r>
     </w:p>
     <w:sectPr>
+      <w:type w:val="nextPage"/>
       <w:pgSz w:w="11906" w:h="16838"/>
-      <w:pgMar w:top="1417" w:right="1417" w:bottom="1134" w:left="1417" w:header="708" w:footer="708" w:gutter="0"/>
-      <w:cols w:space="708"/>
-      <w:docGrid w:linePitch="360"/>
+      <w:pgMar w:left="1417" w:right="1417" w:header="0" w:top="1417" w:footer="0" w:bottom="1134" w:gutter="0"/>
+      <w:pgNumType w:fmt="decimal"/>
+      <w:formProt w:val="false"/>
+      <w:textDirection w:val="lrTb"/>
+      <w:docGrid w:type="default" w:linePitch="360" w:charSpace="4294965247"/>
     </w:sectPr>
   </w:body>
 </w:document>
 </file>
 
 <file path=word/styles.xml><?xml version="1.0" encoding="utf-8"?>
-<w:styles xmlns:mc="http://schemas.openxmlformats.org/markup-compatibility/2006" xmlns:r="http://schemas.openxmlformats.org/officeDocument/2006/relationships" xmlns:w="http://schemas.openxmlformats.org/wordprocessingml/2006/main" xmlns:w14="http://schemas.microsoft.com/office/word/2010/wordml" xmlns:w15="http://schemas.microsoft.com/office/word/2012/wordml" xmlns:w16se="http://schemas.microsoft.com/office/word/2015/wordml/symex" mc:Ignorable="w14 w15 w16se">
+<w:styles xmlns:w="http://schemas.openxmlformats.org/wordprocessingml/2006/main" xmlns:w14="http://schemas.microsoft.com/office/word/2010/wordml" xmlns:mc="http://schemas.openxmlformats.org/markup-compatibility/2006" mc:Ignorable="w14">
   <w:docDefaults>
     <w:rPrDefault>
       <w:rPr>
-        <w:rFonts w:asciiTheme="minorHAnsi" w:eastAsiaTheme="minorHAnsi" w:hAnsiTheme="minorHAnsi" w:cstheme="minorBidi"/>
-        <w:sz w:val="22"/>
+        <w:rFonts w:ascii="Calibri" w:hAnsi="Calibri" w:eastAsia="Calibri" w:cs="" w:asciiTheme="minorHAnsi" w:cstheme="minorBidi" w:eastAsiaTheme="minorHAnsi" w:hAnsiTheme="minorHAnsi"/>
         <w:szCs w:val="22"/>
         <w:lang w:val="de-DE" w:eastAsia="en-US" w:bidi="ar-SA"/>
       </w:rPr>
     </w:rPrDefault>
     <w:pPrDefault>
-      <w:pPr>
-        <w:spacing w:after="160" w:line="259" w:lineRule="auto"/>
-      </w:pPr>
+      <w:pPr/>
     </w:pPrDefault>
   </w:docDefaults>
   <w:latentStyles w:defLockedState="0" w:defUIPriority="99" w:defSemiHidden="0" w:defUnhideWhenUsed="0" w:defQFormat="0" w:count="374">
     <w:lsdException w:name="Normal" w:uiPriority="0" w:qFormat="1"/>
     <w:lsdException w:name="heading 1" w:uiPriority="9" w:qFormat="1"/>
-    <w:lsdException w:name="heading 2" w:semiHidden="1" w:uiPriority="9" w:unhideWhenUsed="1" w:qFormat="1"/>
-    <w:lsdException w:name="heading 3" w:semiHidden="1" w:uiPriority="9" w:unhideWhenUsed="1" w:qFormat="1"/>
-    <w:lsdException w:name="heading 4" w:semiHidden="1" w:uiPriority="9" w:unhideWhenUsed="1" w:qFormat="1"/>
-    <w:lsdException w:name="heading 5" w:semiHidden="1" w:uiPriority="9" w:unhideWhenUsed="1" w:qFormat="1"/>
-    <w:lsdException w:name="heading 6" w:semiHidden="1" w:uiPriority="9" w:unhideWhenUsed="1" w:qFormat="1"/>
-    <w:lsdException w:name="heading 7" w:semiHidden="1" w:uiPriority="9" w:unhideWhenUsed="1" w:qFormat="1"/>
-    <w:lsdException w:name="heading 8" w:semiHidden="1" w:uiPriority="9" w:unhideWhenUsed="1" w:qFormat="1"/>
-    <w:lsdException w:name="heading 9" w:semiHidden="1" w:uiPriority="9" w:unhideWhenUsed="1" w:qFormat="1"/>
+    <w:lsdException w:name="heading 2" w:uiPriority="9" w:semiHidden="1" w:unhideWhenUsed="1" w:qFormat="1"/>
+    <w:lsdException w:name="heading 3" w:uiPriority="9" w:semiHidden="1" w:unhideWhenUsed="1" w:qFormat="1"/>
+    <w:lsdException w:name="heading 4" w:uiPriority="9" w:semiHidden="1" w:unhideWhenUsed="1" w:qFormat="1"/>
+    <w:lsdException w:name="heading 5" w:uiPriority="9" w:semiHidden="1" w:unhideWhenUsed="1" w:qFormat="1"/>
+    <w:lsdException w:name="heading 6" w:uiPriority="9" w:semiHidden="1" w:unhideWhenUsed="1" w:qFormat="1"/>
+    <w:lsdException w:name="heading 7" w:uiPriority="9" w:semiHidden="1" w:unhideWhenUsed="1" w:qFormat="1"/>
+    <w:lsdException w:name="heading 8" w:uiPriority="9" w:semiHidden="1" w:unhideWhenUsed="1" w:qFormat="1"/>
+    <w:lsdException w:name="heading 9" w:uiPriority="9" w:semiHidden="1" w:unhideWhenUsed="1" w:qFormat="1"/>
     <w:lsdException w:name="index 1" w:semiHidden="1" w:unhideWhenUsed="1"/>
     <w:lsdException w:name="index 2" w:semiHidden="1" w:unhideWhenUsed="1"/>
     <w:lsdException w:name="index 3" w:semiHidden="1" w:unhideWhenUsed="1"/>
@@ -53,22 +614,22 @@
     <w:lsdException w:name="index 7" w:semiHidden="1" w:unhideWhenUsed="1"/>
     <w:lsdException w:name="index 8" w:semiHidden="1" w:unhideWhenUsed="1"/>
     <w:lsdException w:name="index 9" w:semiHidden="1" w:unhideWhenUsed="1"/>
-    <w:lsdException w:name="toc 1" w:semiHidden="1" w:uiPriority="39" w:unhideWhenUsed="1"/>
-    <w:lsdException w:name="toc 2" w:semiHidden="1" w:uiPriority="39" w:unhideWhenUsed="1"/>
-    <w:lsdException w:name="toc 3" w:semiHidden="1" w:uiPriority="39" w:unhideWhenUsed="1"/>
-    <w:lsdException w:name="toc 4" w:semiHidden="1" w:uiPriority="39" w:unhideWhenUsed="1"/>
-    <w:lsdException w:name="toc 5" w:semiHidden="1" w:uiPriority="39" w:unhideWhenUsed="1"/>
-    <w:lsdException w:name="toc 6" w:semiHidden="1" w:uiPriority="39" w:unhideWhenUsed="1"/>
-    <w:lsdException w:name="toc 7" w:semiHidden="1" w:uiPriority="39" w:unhideWhenUsed="1"/>
-    <w:lsdException w:name="toc 8" w:semiHidden="1" w:uiPriority="39" w:unhideWhenUsed="1"/>
-    <w:lsdException w:name="toc 9" w:semiHidden="1" w:uiPriority="39" w:unhideWhenUsed="1"/>
+    <w:lsdException w:name="toc 1" w:uiPriority="39" w:semiHidden="1" w:unhideWhenUsed="1"/>
+    <w:lsdException w:name="toc 2" w:uiPriority="39" w:semiHidden="1" w:unhideWhenUsed="1"/>
+    <w:lsdException w:name="toc 3" w:uiPriority="39" w:semiHidden="1" w:unhideWhenUsed="1"/>
+    <w:lsdException w:name="toc 4" w:uiPriority="39" w:semiHidden="1" w:unhideWhenUsed="1"/>
+    <w:lsdException w:name="toc 5" w:uiPriority="39" w:semiHidden="1" w:unhideWhenUsed="1"/>
+    <w:lsdException w:name="toc 6" w:uiPriority="39" w:semiHidden="1" w:unhideWhenUsed="1"/>
+    <w:lsdException w:name="toc 7" w:uiPriority="39" w:semiHidden="1" w:unhideWhenUsed="1"/>
+    <w:lsdException w:name="toc 8" w:uiPriority="39" w:semiHidden="1" w:unhideWhenUsed="1"/>
+    <w:lsdException w:name="toc 9" w:uiPriority="39" w:semiHidden="1" w:unhideWhenUsed="1"/>
     <w:lsdException w:name="Normal Indent" w:semiHidden="1" w:unhideWhenUsed="1"/>
     <w:lsdException w:name="footnote text" w:semiHidden="1" w:unhideWhenUsed="1"/>
     <w:lsdException w:name="annotation text" w:semiHidden="1" w:unhideWhenUsed="1"/>
     <w:lsdException w:name="header" w:semiHidden="1" w:unhideWhenUsed="1"/>
     <w:lsdException w:name="footer" w:semiHidden="1" w:unhideWhenUsed="1"/>
     <w:lsdException w:name="index heading" w:semiHidden="1" w:unhideWhenUsed="1"/>
-    <w:lsdException w:name="caption" w:semiHidden="1" w:uiPriority="35" w:unhideWhenUsed="1" w:qFormat="1"/>
+    <w:lsdException w:name="caption" w:uiPriority="35" w:semiHidden="1" w:unhideWhenUsed="1" w:qFormat="1"/>
     <w:lsdException w:name="table of figures" w:semiHidden="1" w:unhideWhenUsed="1"/>
     <w:lsdException w:name="envelope address" w:semiHidden="1" w:unhideWhenUsed="1"/>
     <w:lsdException w:name="envelope return" w:semiHidden="1" w:unhideWhenUsed="1"/>
@@ -99,7 +660,7 @@
     <w:lsdException w:name="Title" w:uiPriority="10" w:qFormat="1"/>
     <w:lsdException w:name="Closing" w:semiHidden="1" w:unhideWhenUsed="1"/>
     <w:lsdException w:name="Signature" w:semiHidden="1" w:unhideWhenUsed="1"/>
-    <w:lsdException w:name="Default Paragraph Font" w:semiHidden="1" w:uiPriority="1" w:unhideWhenUsed="1"/>
+    <w:lsdException w:name="Default Paragraph Font" w:uiPriority="1" w:semiHidden="1" w:unhideWhenUsed="1"/>
     <w:lsdException w:name="Body Text" w:semiHidden="1" w:unhideWhenUsed="1"/>
     <w:lsdException w:name="Body Text Indent" w:semiHidden="1" w:unhideWhenUsed="1"/>
     <w:lsdException w:name="List Continue" w:semiHidden="1" w:unhideWhenUsed="1"/>
@@ -296,8 +857,8 @@
     <w:lsdException w:name="Subtle Reference" w:uiPriority="31" w:qFormat="1"/>
     <w:lsdException w:name="Intense Reference" w:uiPriority="32" w:qFormat="1"/>
     <w:lsdException w:name="Book Title" w:uiPriority="33" w:qFormat="1"/>
-    <w:lsdException w:name="Bibliography" w:semiHidden="1" w:uiPriority="37" w:unhideWhenUsed="1"/>
-    <w:lsdException w:name="TOC Heading" w:semiHidden="1" w:uiPriority="39" w:unhideWhenUsed="1" w:qFormat="1"/>
+    <w:lsdException w:name="Bibliography" w:uiPriority="37" w:semiHidden="1" w:unhideWhenUsed="1"/>
+    <w:lsdException w:name="TOC Heading" w:uiPriority="39" w:semiHidden="1" w:unhideWhenUsed="1" w:qFormat="1"/>
     <w:lsdException w:name="Plain Table 1" w:uiPriority="41"/>
     <w:lsdException w:name="Plain Table 2" w:uiPriority="42"/>
     <w:lsdException w:name="Plain Table 3" w:uiPriority="43"/>
@@ -406,15 +967,109 @@
     <w:lsdException w:name="Smart Hyperlink" w:semiHidden="1" w:unhideWhenUsed="1"/>
     <w:lsdException w:name="Hashtag" w:semiHidden="1" w:unhideWhenUsed="1"/>
   </w:latentStyles>
-  <w:style w:type="paragraph" w:default="1" w:styleId="Standard">
+  <w:style w:type="paragraph" w:styleId="Normal" w:default="1">
     <w:name w:val="Normal"/>
     <w:qFormat/>
+    <w:pPr>
+      <w:widowControl/>
+      <w:bidi w:val="0"/>
+      <w:spacing w:lineRule="auto" w:line="259" w:before="0" w:after="160"/>
+      <w:jc w:val="left"/>
+    </w:pPr>
+    <w:rPr>
+      <w:rFonts w:ascii="Calibri" w:hAnsi="Calibri" w:eastAsia="Calibri" w:cs="" w:asciiTheme="minorHAnsi" w:cstheme="minorBidi" w:eastAsiaTheme="minorHAnsi" w:hAnsiTheme="minorHAnsi"/>
+      <w:color w:val="00000A"/>
+      <w:sz w:val="22"/>
+      <w:szCs w:val="22"/>
+      <w:lang w:val="de-DE" w:eastAsia="en-US" w:bidi="ar-SA"/>
+    </w:rPr>
   </w:style>
-  <w:style w:type="character" w:default="1" w:styleId="Absatz-Standardschriftart">
+  <w:style w:type="paragraph" w:styleId="Heading1">
+    <w:name w:val="Heading 1"/>
+    <w:basedOn w:val="Heading"/>
+    <w:qFormat/>
+    <w:pPr/>
+    <w:rPr/>
+  </w:style>
+  <w:style w:type="character" w:styleId="DefaultParagraphFont" w:default="1">
     <w:name w:val="Default Paragraph Font"/>
     <w:uiPriority w:val="1"/>
     <w:semiHidden/>
     <w:unhideWhenUsed/>
+    <w:qFormat/>
+    <w:rPr/>
+  </w:style>
+  <w:style w:type="paragraph" w:styleId="Heading">
+    <w:name w:val="Heading"/>
+    <w:basedOn w:val="Normal"/>
+    <w:next w:val="TextBody"/>
+    <w:qFormat/>
+    <w:pPr>
+      <w:keepNext/>
+      <w:spacing w:before="240" w:after="120"/>
+    </w:pPr>
+    <w:rPr>
+      <w:rFonts w:ascii="Liberation Sans" w:hAnsi="Liberation Sans" w:eastAsia="Noto Sans CJK SC Regular" w:cs="FreeSans"/>
+      <w:sz w:val="28"/>
+      <w:szCs w:val="28"/>
+    </w:rPr>
+  </w:style>
+  <w:style w:type="paragraph" w:styleId="TextBody">
+    <w:name w:val="Body Text"/>
+    <w:basedOn w:val="Normal"/>
+    <w:pPr>
+      <w:spacing w:lineRule="auto" w:line="288" w:before="0" w:after="140"/>
+    </w:pPr>
+    <w:rPr/>
+  </w:style>
+  <w:style w:type="paragraph" w:styleId="List">
+    <w:name w:val="List"/>
+    <w:basedOn w:val="TextBody"/>
+    <w:pPr/>
+    <w:rPr>
+      <w:rFonts w:cs="FreeSans"/>
+    </w:rPr>
+  </w:style>
+  <w:style w:type="paragraph" w:styleId="Caption">
+    <w:name w:val="Caption"/>
+    <w:basedOn w:val="Normal"/>
+    <w:qFormat/>
+    <w:pPr>
+      <w:suppressLineNumbers/>
+      <w:spacing w:before="120" w:after="120"/>
+    </w:pPr>
+    <w:rPr>
+      <w:rFonts w:cs="FreeSans"/>
+      <w:i/>
+      <w:iCs/>
+      <w:sz w:val="24"/>
+      <w:szCs w:val="24"/>
+    </w:rPr>
+  </w:style>
+  <w:style w:type="paragraph" w:styleId="Index">
+    <w:name w:val="Index"/>
+    <w:basedOn w:val="Normal"/>
+    <w:qFormat/>
+    <w:pPr>
+      <w:suppressLineNumbers/>
+    </w:pPr>
+    <w:rPr>
+      <w:rFonts w:cs="FreeSans"/>
+    </w:rPr>
+  </w:style>
+  <w:style w:type="paragraph" w:styleId="Title">
+    <w:name w:val="Title"/>
+    <w:basedOn w:val="Heading"/>
+    <w:qFormat/>
+    <w:pPr/>
+    <w:rPr/>
+  </w:style>
+  <w:style w:type="numbering" w:styleId="NoList" w:default="1">
+    <w:name w:val="No List"/>
+    <w:uiPriority w:val="99"/>
+    <w:semiHidden/>
+    <w:unhideWhenUsed/>
+    <w:qFormat/>
   </w:style>
   <w:style w:type="table" w:default="1" w:styleId="NormaleTabelle">
     <w:name w:val="Normal Table"/>
@@ -430,12 +1085,6 @@
         <w:right w:w="108" w:type="dxa"/>
       </w:tblCellMar>
     </w:tblPr>
-  </w:style>
-  <w:style w:type="numbering" w:default="1" w:styleId="KeineListe">
-    <w:name w:val="No List"/>
-    <w:uiPriority w:val="99"/>
-    <w:semiHidden/>
-    <w:unhideWhenUsed/>
   </w:style>
 </w:styles>
 </file>

</xml_diff>